<commit_message>
Cleaned Consumer Price Index Data
</commit_message>
<xml_diff>
--- a/Datasets/Assumptions for Data.docx
+++ b/Datasets/Assumptions for Data.docx
@@ -52,6 +52,68 @@
       </w:pPr>
       <w:r>
         <w:t xml:space="preserve">For the monthly frequency we had to interpolate using a spline method, assuming this is closer to reality than a linear interpolation. </w:t>
+      </w:r>
+    </w:p>
+    <w:p>
+      <w:pPr>
+        <w:pStyle w:val="Prrafodelista"/>
+        <w:numPr>
+          <w:ilvl w:val="0"/>
+          <w:numId w:val="1"/>
+        </w:numPr>
+      </w:pPr>
+      <w:r>
+        <w:t>CPI</w:t>
+      </w:r>
+      <w:r>
+        <w:t xml:space="preserve"> (Consumer Price Index) 2015-01-2024-01</w:t>
+      </w:r>
+    </w:p>
+    <w:p>
+      <w:pPr>
+        <w:pStyle w:val="Prrafodelista"/>
+        <w:numPr>
+          <w:ilvl w:val="1"/>
+          <w:numId w:val="1"/>
+        </w:numPr>
+      </w:pPr>
+      <w:proofErr w:type="spellStart"/>
+      <w:r>
+        <w:t>CPI_Monthly</w:t>
+      </w:r>
+      <w:r>
+        <w:t>_var</w:t>
+      </w:r>
+      <w:proofErr w:type="spellEnd"/>
+      <w:r>
+        <w:t xml:space="preserve">, </w:t>
+      </w:r>
+      <w:proofErr w:type="spellStart"/>
+      <w:r>
+        <w:t>CPI_Year_to_date_var</w:t>
+      </w:r>
+      <w:proofErr w:type="spellEnd"/>
+      <w:r>
+        <w:t xml:space="preserve">, and </w:t>
+      </w:r>
+      <w:proofErr w:type="spellStart"/>
+      <w:r>
+        <w:t>CPI_Yearly_car</w:t>
+      </w:r>
+      <w:proofErr w:type="spellEnd"/>
+      <w:r>
+        <w:t xml:space="preserve"> are </w:t>
+      </w:r>
+      <w:r>
+        <w:t xml:space="preserve">%, they have been divided by 100 since in the Banco de la </w:t>
+      </w:r>
+      <w:proofErr w:type="spellStart"/>
+      <w:r>
+        <w:t>Republica</w:t>
+      </w:r>
+      <w:proofErr w:type="spellEnd"/>
+      <w:r>
+        <w:t xml:space="preserve"> source file they were integers. </w:t>
       </w:r>
     </w:p>
     <w:sectPr>

</xml_diff>

<commit_message>
Cleaning Poverty Data Set and Gathering More for cleaning
</commit_message>
<xml_diff>
--- a/Datasets/Assumptions for Data.docx
+++ b/Datasets/Assumptions for Data.docx
@@ -160,6 +160,35 @@
       </w:r>
       <w:r>
         <w:t xml:space="preserve"> </w:t>
+      </w:r>
+    </w:p>
+    <w:p>
+      <w:pPr>
+        <w:pStyle w:val="Prrafodelista"/>
+        <w:numPr>
+          <w:ilvl w:val="0"/>
+          <w:numId w:val="1"/>
+        </w:numPr>
+      </w:pPr>
+      <w:proofErr w:type="spellStart"/>
+      <w:r>
+        <w:t>Pobreza_Monetaria</w:t>
+      </w:r>
+      <w:proofErr w:type="spellEnd"/>
+    </w:p>
+    <w:p>
+      <w:pPr>
+        <w:pStyle w:val="Prrafodelista"/>
+        <w:numPr>
+          <w:ilvl w:val="1"/>
+          <w:numId w:val="1"/>
+        </w:numPr>
+      </w:pPr>
+      <w:r>
+        <w:t>The information from this dataset is stored at the state level, we are going to assume the values analyzed</w:t>
+      </w:r>
+      <w:r>
+        <w:t xml:space="preserve"> here have the same values as their largest city (aka the capital city of each of the states). </w:t>
       </w:r>
     </w:p>
     <w:sectPr>

</xml_diff>